<commit_message>
updated image to max 400kb. modified HLD and README.txt
</commit_message>
<xml_diff>
--- a/high-level-document.docx
+++ b/high-level-document.docx
@@ -2,6 +2,35 @@
 <file path=word/document.xml><?xml version="1.0" encoding="utf-8"?>
 <w:document xmlns:wpc="http://schemas.microsoft.com/office/word/2010/wordprocessingCanvas" xmlns:cx="http://schemas.microsoft.com/office/drawing/2014/chartex" xmlns:cx1="http://schemas.microsoft.com/office/drawing/2015/9/8/chartex" xmlns:cx2="http://schemas.microsoft.com/office/drawing/2015/10/21/chartex" xmlns:cx3="http://schemas.microsoft.com/office/drawing/2016/5/9/chartex" xmlns:cx4="http://schemas.microsoft.com/office/drawing/2016/5/10/chartex" xmlns:cx5="http://schemas.microsoft.com/office/drawing/2016/5/11/chartex" xmlns:cx6="http://schemas.microsoft.com/office/drawing/2016/5/12/chartex" xmlns:cx7="http://schemas.microsoft.com/office/drawing/2016/5/13/chartex" xmlns:cx8="http://schemas.microsoft.com/office/drawing/2016/5/14/chartex" xmlns:mc="http://schemas.openxmlformats.org/markup-compatibility/2006" xmlns:aink="http://schemas.microsoft.com/office/drawing/2016/ink" xmlns:am3d="http://schemas.microsoft.com/office/drawing/2017/model3d" xmlns:o="urn:schemas-microsoft-com:office:office" xmlns:r="http://schemas.openxmlformats.org/officeDocument/2006/relationships" xmlns:m="http://schemas.openxmlformats.org/officeDocument/2006/math" xmlns:v="urn:schemas-microsoft-com:vml" xmlns:wp14="http://schemas.microsoft.com/office/word/2010/wordprocessingDrawing" xmlns:wp="http://schemas.openxmlformats.org/drawingml/2006/wordprocessingDrawing" xmlns:w10="urn:schemas-microsoft-com:office:word" xmlns:w="http://schemas.openxmlformats.org/wordprocessingml/2006/main" xmlns:w14="http://schemas.microsoft.com/office/word/2010/wordml" xmlns:w15="http://schemas.microsoft.com/office/word/2012/wordml" xmlns:w16se="http://schemas.microsoft.com/office/word/2015/wordml/symex" xmlns:wpg="http://schemas.microsoft.com/office/word/2010/wordprocessingGroup" xmlns:wpi="http://schemas.microsoft.com/office/word/2010/wordprocessingInk" xmlns:wne="http://schemas.microsoft.com/office/word/2006/wordml" xmlns:wps="http://schemas.microsoft.com/office/word/2010/wordprocessingShape" mc:Ignorable="w14 w15 w16se wp14">
   <w:body>
+    <w:p>
+      <w:pPr>
+        <w:rPr>
+          <w:sz w:val="32"/>
+          <w:szCs w:val="32"/>
+        </w:rPr>
+      </w:pPr>
+      <w:r>
+        <w:rPr>
+          <w:sz w:val="32"/>
+          <w:szCs w:val="32"/>
+        </w:rPr>
+        <w:t>This application is intended for Galaxy Tab 3 as discussed during inception phase. Other android size might display different size</w:t>
+      </w:r>
+      <w:r>
+        <w:rPr>
+          <w:sz w:val="32"/>
+          <w:szCs w:val="32"/>
+        </w:rPr>
+        <w:t>s</w:t>
+      </w:r>
+      <w:r>
+        <w:rPr>
+          <w:sz w:val="32"/>
+          <w:szCs w:val="32"/>
+        </w:rPr>
+        <w:t xml:space="preserve"> of images and layouts.</w:t>
+      </w:r>
+    </w:p>
     <w:p>
       <w:r>
         <w:rPr>
@@ -38,7 +67,7 @@
                     <pic:cNvPicPr/>
                   </pic:nvPicPr>
                   <pic:blipFill>
-                    <a:blip r:embed="rId5"/>
+                    <a:blip r:embed="rId6"/>
                     <a:stretch>
                       <a:fillRect/>
                     </a:stretch>
@@ -75,7 +104,21 @@
         <w:t xml:space="preserve">. </w:t>
       </w:r>
       <w:r>
-        <w:t>This will not be enabled if the user hasn’t register or sign in.</w:t>
+        <w:t>This will not be enabled if the user hasn’t register</w:t>
+      </w:r>
+      <w:r>
+        <w:t>ed</w:t>
+      </w:r>
+      <w:r>
+        <w:t xml:space="preserve"> or sign</w:t>
+      </w:r>
+      <w:r>
+        <w:t>ed</w:t>
+      </w:r>
+      <w:bookmarkStart w:id="0" w:name="_GoBack"/>
+      <w:bookmarkEnd w:id="0"/>
+      <w:r>
+        <w:t xml:space="preserve"> in.</w:t>
       </w:r>
     </w:p>
     <w:p>
@@ -251,7 +294,7 @@
                     <pic:cNvPicPr/>
                   </pic:nvPicPr>
                   <pic:blipFill>
-                    <a:blip r:embed="rId6"/>
+                    <a:blip r:embed="rId7"/>
                     <a:stretch>
                       <a:fillRect/>
                     </a:stretch>
@@ -283,80 +326,6 @@
             <wp:extent cx="2095500" cy="3660560"/>
             <wp:effectExtent l="0" t="0" r="0" b="0"/>
             <wp:docPr id="3" name="Picture 3"/>
-            <wp:cNvGraphicFramePr>
-              <a:graphicFrameLocks xmlns:a="http://schemas.openxmlformats.org/drawingml/2006/main" noChangeAspect="1"/>
-            </wp:cNvGraphicFramePr>
-            <a:graphic xmlns:a="http://schemas.openxmlformats.org/drawingml/2006/main">
-              <a:graphicData uri="http://schemas.openxmlformats.org/drawingml/2006/picture">
-                <pic:pic xmlns:pic="http://schemas.openxmlformats.org/drawingml/2006/picture">
-                  <pic:nvPicPr>
-                    <pic:cNvPr id="1" name=""/>
-                    <pic:cNvPicPr/>
-                  </pic:nvPicPr>
-                  <pic:blipFill>
-                    <a:blip r:embed="rId7"/>
-                    <a:stretch>
-                      <a:fillRect/>
-                    </a:stretch>
-                  </pic:blipFill>
-                  <pic:spPr>
-                    <a:xfrm>
-                      <a:off x="0" y="0"/>
-                      <a:ext cx="2104723" cy="3676672"/>
-                    </a:xfrm>
-                    <a:prstGeom prst="rect">
-                      <a:avLst/>
-                    </a:prstGeom>
-                  </pic:spPr>
-                </pic:pic>
-              </a:graphicData>
-            </a:graphic>
-          </wp:inline>
-        </w:drawing>
-      </w:r>
-    </w:p>
-    <w:p>
-      <w:pPr>
-        <w:rPr>
-          <w:sz w:val="32"/>
-          <w:szCs w:val="32"/>
-        </w:rPr>
-      </w:pPr>
-    </w:p>
-    <w:p>
-      <w:pPr>
-        <w:rPr>
-          <w:sz w:val="32"/>
-          <w:szCs w:val="32"/>
-        </w:rPr>
-      </w:pPr>
-    </w:p>
-    <w:p>
-      <w:r>
-        <w:rPr>
-          <w:sz w:val="32"/>
-          <w:szCs w:val="32"/>
-        </w:rPr>
-        <w:lastRenderedPageBreak/>
-        <w:t>Profile</w:t>
-      </w:r>
-      <w:r>
-        <w:t>. Username is printed.</w:t>
-      </w:r>
-    </w:p>
-    <w:p>
-      <w:pPr>
-        <w:jc w:val="center"/>
-      </w:pPr>
-      <w:r>
-        <w:rPr>
-          <w:noProof/>
-        </w:rPr>
-        <w:drawing>
-          <wp:inline distT="0" distB="0" distL="0" distR="0" wp14:anchorId="29683BA4" wp14:editId="4681586A">
-            <wp:extent cx="2152650" cy="3777077"/>
-            <wp:effectExtent l="0" t="0" r="0" b="0"/>
-            <wp:docPr id="6" name="Picture 6"/>
             <wp:cNvGraphicFramePr>
               <a:graphicFrameLocks xmlns:a="http://schemas.openxmlformats.org/drawingml/2006/main" noChangeAspect="1"/>
             </wp:cNvGraphicFramePr>
@@ -376,6 +345,72 @@
                   <pic:spPr>
                     <a:xfrm>
                       <a:off x="0" y="0"/>
+                      <a:ext cx="2104723" cy="3676672"/>
+                    </a:xfrm>
+                    <a:prstGeom prst="rect">
+                      <a:avLst/>
+                    </a:prstGeom>
+                  </pic:spPr>
+                </pic:pic>
+              </a:graphicData>
+            </a:graphic>
+          </wp:inline>
+        </w:drawing>
+      </w:r>
+    </w:p>
+    <w:p>
+      <w:pPr>
+        <w:rPr>
+          <w:sz w:val="32"/>
+          <w:szCs w:val="32"/>
+        </w:rPr>
+      </w:pPr>
+    </w:p>
+    <w:p>
+      <w:r>
+        <w:rPr>
+          <w:sz w:val="32"/>
+          <w:szCs w:val="32"/>
+        </w:rPr>
+        <w:lastRenderedPageBreak/>
+        <w:t>Profile</w:t>
+      </w:r>
+      <w:r>
+        <w:t>. Username is printed.</w:t>
+      </w:r>
+    </w:p>
+    <w:p>
+      <w:pPr>
+        <w:jc w:val="center"/>
+      </w:pPr>
+      <w:r>
+        <w:rPr>
+          <w:noProof/>
+        </w:rPr>
+        <w:drawing>
+          <wp:inline distT="0" distB="0" distL="0" distR="0" wp14:anchorId="29683BA4" wp14:editId="4681586A">
+            <wp:extent cx="2152650" cy="3777077"/>
+            <wp:effectExtent l="0" t="0" r="0" b="0"/>
+            <wp:docPr id="6" name="Picture 6"/>
+            <wp:cNvGraphicFramePr>
+              <a:graphicFrameLocks xmlns:a="http://schemas.openxmlformats.org/drawingml/2006/main" noChangeAspect="1"/>
+            </wp:cNvGraphicFramePr>
+            <a:graphic xmlns:a="http://schemas.openxmlformats.org/drawingml/2006/main">
+              <a:graphicData uri="http://schemas.openxmlformats.org/drawingml/2006/picture">
+                <pic:pic xmlns:pic="http://schemas.openxmlformats.org/drawingml/2006/picture">
+                  <pic:nvPicPr>
+                    <pic:cNvPr id="1" name=""/>
+                    <pic:cNvPicPr/>
+                  </pic:nvPicPr>
+                  <pic:blipFill>
+                    <a:blip r:embed="rId9"/>
+                    <a:stretch>
+                      <a:fillRect/>
+                    </a:stretch>
+                  </pic:blipFill>
+                  <pic:spPr>
+                    <a:xfrm>
+                      <a:off x="0" y="0"/>
                       <a:ext cx="2155699" cy="3782427"/>
                     </a:xfrm>
                     <a:prstGeom prst="rect">
@@ -437,7 +472,7 @@
                     <pic:cNvPicPr/>
                   </pic:nvPicPr>
                   <pic:blipFill>
-                    <a:blip r:embed="rId9"/>
+                    <a:blip r:embed="rId10"/>
                     <a:stretch>
                       <a:fillRect/>
                     </a:stretch>
@@ -812,7 +847,7 @@
                     <pic:cNvPicPr/>
                   </pic:nvPicPr>
                   <pic:blipFill>
-                    <a:blip r:embed="rId10"/>
+                    <a:blip r:embed="rId11"/>
                     <a:stretch>
                       <a:fillRect/>
                     </a:stretch>
@@ -862,7 +897,7 @@
                     <pic:cNvPicPr/>
                   </pic:nvPicPr>
                   <pic:blipFill>
-                    <a:blip r:embed="rId11"/>
+                    <a:blip r:embed="rId12"/>
                     <a:stretch>
                       <a:fillRect/>
                     </a:stretch>
@@ -1384,7 +1419,7 @@
                     <pic:cNvPicPr/>
                   </pic:nvPicPr>
                   <pic:blipFill>
-                    <a:blip r:embed="rId10"/>
+                    <a:blip r:embed="rId11"/>
                     <a:stretch>
                       <a:fillRect/>
                     </a:stretch>
@@ -1416,74 +1451,6 @@
             <wp:extent cx="1620733" cy="2819400"/>
             <wp:effectExtent l="0" t="0" r="0" b="0"/>
             <wp:docPr id="13" name="Picture 13"/>
-            <wp:cNvGraphicFramePr>
-              <a:graphicFrameLocks xmlns:a="http://schemas.openxmlformats.org/drawingml/2006/main" noChangeAspect="1"/>
-            </wp:cNvGraphicFramePr>
-            <a:graphic xmlns:a="http://schemas.openxmlformats.org/drawingml/2006/main">
-              <a:graphicData uri="http://schemas.openxmlformats.org/drawingml/2006/picture">
-                <pic:pic xmlns:pic="http://schemas.openxmlformats.org/drawingml/2006/picture">
-                  <pic:nvPicPr>
-                    <pic:cNvPr id="1" name=""/>
-                    <pic:cNvPicPr/>
-                  </pic:nvPicPr>
-                  <pic:blipFill>
-                    <a:blip r:embed="rId12"/>
-                    <a:stretch>
-                      <a:fillRect/>
-                    </a:stretch>
-                  </pic:blipFill>
-                  <pic:spPr>
-                    <a:xfrm>
-                      <a:off x="0" y="0"/>
-                      <a:ext cx="1631183" cy="2837579"/>
-                    </a:xfrm>
-                    <a:prstGeom prst="rect">
-                      <a:avLst/>
-                    </a:prstGeom>
-                  </pic:spPr>
-                </pic:pic>
-              </a:graphicData>
-            </a:graphic>
-          </wp:inline>
-        </w:drawing>
-      </w:r>
-      <w:bookmarkStart w:id="0" w:name="_GoBack"/>
-      <w:bookmarkEnd w:id="0"/>
-    </w:p>
-    <w:p>
-      <w:pPr>
-        <w:jc w:val="center"/>
-      </w:pPr>
-    </w:p>
-    <w:p>
-      <w:pPr>
-        <w:jc w:val="center"/>
-      </w:pPr>
-      <w:r>
-        <w:t>Under stories, a blue circle button is visible to add a story.</w:t>
-      </w:r>
-      <w:r>
-        <w:t xml:space="preserve"> Only admin users can see this button.</w:t>
-      </w:r>
-    </w:p>
-    <w:p>
-      <w:pPr>
-        <w:jc w:val="center"/>
-      </w:pPr>
-    </w:p>
-    <w:p>
-      <w:pPr>
-        <w:jc w:val="center"/>
-      </w:pPr>
-      <w:r>
-        <w:rPr>
-          <w:noProof/>
-        </w:rPr>
-        <w:drawing>
-          <wp:inline distT="0" distB="0" distL="0" distR="0" wp14:anchorId="282D9B9E" wp14:editId="3BE57EE6">
-            <wp:extent cx="5267325" cy="3030298"/>
-            <wp:effectExtent l="0" t="0" r="0" b="0"/>
-            <wp:docPr id="16" name="Picture 16"/>
             <wp:cNvGraphicFramePr>
               <a:graphicFrameLocks xmlns:a="http://schemas.openxmlformats.org/drawingml/2006/main" noChangeAspect="1"/>
             </wp:cNvGraphicFramePr>
@@ -1503,6 +1470,67 @@
                   <pic:spPr>
                     <a:xfrm>
                       <a:off x="0" y="0"/>
+                      <a:ext cx="1631183" cy="2837579"/>
+                    </a:xfrm>
+                    <a:prstGeom prst="rect">
+                      <a:avLst/>
+                    </a:prstGeom>
+                  </pic:spPr>
+                </pic:pic>
+              </a:graphicData>
+            </a:graphic>
+          </wp:inline>
+        </w:drawing>
+      </w:r>
+    </w:p>
+    <w:p>
+      <w:pPr>
+        <w:jc w:val="center"/>
+      </w:pPr>
+    </w:p>
+    <w:p>
+      <w:pPr>
+        <w:jc w:val="center"/>
+      </w:pPr>
+      <w:r>
+        <w:t>Under stories, a blue circle button is visible to add a story.</w:t>
+      </w:r>
+      <w:r>
+        <w:t xml:space="preserve"> Only admin users can see this button.</w:t>
+      </w:r>
+    </w:p>
+    <w:p>
+      <w:pPr>
+        <w:jc w:val="center"/>
+      </w:pPr>
+      <w:r>
+        <w:rPr>
+          <w:noProof/>
+        </w:rPr>
+        <w:drawing>
+          <wp:inline distT="0" distB="0" distL="0" distR="0" wp14:anchorId="282D9B9E" wp14:editId="3BE57EE6">
+            <wp:extent cx="5267325" cy="3030298"/>
+            <wp:effectExtent l="0" t="0" r="0" b="0"/>
+            <wp:docPr id="16" name="Picture 16"/>
+            <wp:cNvGraphicFramePr>
+              <a:graphicFrameLocks xmlns:a="http://schemas.openxmlformats.org/drawingml/2006/main" noChangeAspect="1"/>
+            </wp:cNvGraphicFramePr>
+            <a:graphic xmlns:a="http://schemas.openxmlformats.org/drawingml/2006/main">
+              <a:graphicData uri="http://schemas.openxmlformats.org/drawingml/2006/picture">
+                <pic:pic xmlns:pic="http://schemas.openxmlformats.org/drawingml/2006/picture">
+                  <pic:nvPicPr>
+                    <pic:cNvPr id="1" name=""/>
+                    <pic:cNvPicPr/>
+                  </pic:nvPicPr>
+                  <pic:blipFill>
+                    <a:blip r:embed="rId14"/>
+                    <a:stretch>
+                      <a:fillRect/>
+                    </a:stretch>
+                  </pic:blipFill>
+                  <pic:spPr>
+                    <a:xfrm>
+                      <a:off x="0" y="0"/>
                       <a:ext cx="5272091" cy="3033040"/>
                     </a:xfrm>
                     <a:prstGeom prst="rect">
@@ -1528,7 +1556,34 @@
     </w:p>
     <w:p>
       <w:r>
-        <w:t>Important: the number on the left side of the uploaded images will be the page number.</w:t>
+        <w:t xml:space="preserve">Important: </w:t>
+      </w:r>
+    </w:p>
+    <w:p>
+      <w:pPr>
+        <w:pStyle w:val="ListParagraph"/>
+        <w:numPr>
+          <w:ilvl w:val="0"/>
+          <w:numId w:val="1"/>
+        </w:numPr>
+      </w:pPr>
+      <w:r>
+        <w:t>T</w:t>
+      </w:r>
+      <w:r>
+        <w:t>he number on the left side of the uploaded images will be the page number.</w:t>
+      </w:r>
+    </w:p>
+    <w:p>
+      <w:pPr>
+        <w:pStyle w:val="ListParagraph"/>
+        <w:numPr>
+          <w:ilvl w:val="0"/>
+          <w:numId w:val="1"/>
+        </w:numPr>
+      </w:pPr>
+      <w:r>
+        <w:t>Image must be less than 400kb. Height and Width must not be greater than 380 and 400 respectively.</w:t>
       </w:r>
     </w:p>
     <w:p>
@@ -1536,7 +1591,6 @@
         <w:t>After all required fields and validation have met. Click Save</w:t>
       </w:r>
     </w:p>
-    <w:p/>
     <w:p/>
     <w:p/>
     <w:p>
@@ -1728,7 +1782,7 @@
                     <pic:cNvPicPr/>
                   </pic:nvPicPr>
                   <pic:blipFill>
-                    <a:blip r:embed="rId12"/>
+                    <a:blip r:embed="rId13"/>
                     <a:stretch>
                       <a:fillRect/>
                     </a:stretch>
@@ -1954,7 +2008,7 @@
                     <pic:cNvPicPr/>
                   </pic:nvPicPr>
                   <pic:blipFill>
-                    <a:blip r:embed="rId14"/>
+                    <a:blip r:embed="rId15"/>
                     <a:stretch>
                       <a:fillRect/>
                     </a:stretch>
@@ -2007,7 +2061,7 @@
                     <pic:cNvPicPr/>
                   </pic:nvPicPr>
                   <pic:blipFill>
-                    <a:blip r:embed="rId15"/>
+                    <a:blip r:embed="rId16"/>
                     <a:stretch>
                       <a:fillRect/>
                     </a:stretch>
@@ -2223,7 +2277,7 @@
                     <pic:cNvPicPr/>
                   </pic:nvPicPr>
                   <pic:blipFill>
-                    <a:blip r:embed="rId16"/>
+                    <a:blip r:embed="rId17"/>
                     <a:stretch>
                       <a:fillRect/>
                     </a:stretch>
@@ -2276,70 +2330,6 @@
             <wp:extent cx="3209925" cy="1862485"/>
             <wp:effectExtent l="0" t="0" r="0" b="4445"/>
             <wp:docPr id="27" name="Picture 27"/>
-            <wp:cNvGraphicFramePr>
-              <a:graphicFrameLocks xmlns:a="http://schemas.openxmlformats.org/drawingml/2006/main" noChangeAspect="1"/>
-            </wp:cNvGraphicFramePr>
-            <a:graphic xmlns:a="http://schemas.openxmlformats.org/drawingml/2006/main">
-              <a:graphicData uri="http://schemas.openxmlformats.org/drawingml/2006/picture">
-                <pic:pic xmlns:pic="http://schemas.openxmlformats.org/drawingml/2006/picture">
-                  <pic:nvPicPr>
-                    <pic:cNvPr id="1" name=""/>
-                    <pic:cNvPicPr/>
-                  </pic:nvPicPr>
-                  <pic:blipFill>
-                    <a:blip r:embed="rId17"/>
-                    <a:stretch>
-                      <a:fillRect/>
-                    </a:stretch>
-                  </pic:blipFill>
-                  <pic:spPr>
-                    <a:xfrm>
-                      <a:off x="0" y="0"/>
-                      <a:ext cx="3237594" cy="1878539"/>
-                    </a:xfrm>
-                    <a:prstGeom prst="rect">
-                      <a:avLst/>
-                    </a:prstGeom>
-                  </pic:spPr>
-                </pic:pic>
-              </a:graphicData>
-            </a:graphic>
-          </wp:inline>
-        </w:drawing>
-      </w:r>
-    </w:p>
-    <w:p>
-      <w:r>
-        <w:rPr>
-          <w:sz w:val="32"/>
-          <w:szCs w:val="32"/>
-        </w:rPr>
-        <w:t>Top Scores.</w:t>
-      </w:r>
-      <w:r>
-        <w:rPr>
-          <w:sz w:val="32"/>
-          <w:szCs w:val="32"/>
-        </w:rPr>
-        <w:t xml:space="preserve"> </w:t>
-      </w:r>
-      <w:r>
-        <w:t>Top 10 users will be printed in this screen.</w:t>
-      </w:r>
-    </w:p>
-    <w:p>
-      <w:pPr>
-        <w:jc w:val="center"/>
-      </w:pPr>
-      <w:r>
-        <w:rPr>
-          <w:noProof/>
-        </w:rPr>
-        <w:drawing>
-          <wp:inline distT="0" distB="0" distL="0" distR="0" wp14:anchorId="52A320A6" wp14:editId="572871D2">
-            <wp:extent cx="2667000" cy="3898413"/>
-            <wp:effectExtent l="0" t="0" r="0" b="6985"/>
-            <wp:docPr id="30" name="Picture 30"/>
             <wp:cNvGraphicFramePr>
               <a:graphicFrameLocks xmlns:a="http://schemas.openxmlformats.org/drawingml/2006/main" noChangeAspect="1"/>
             </wp:cNvGraphicFramePr>
@@ -2359,6 +2349,70 @@
                   <pic:spPr>
                     <a:xfrm>
                       <a:off x="0" y="0"/>
+                      <a:ext cx="3237594" cy="1878539"/>
+                    </a:xfrm>
+                    <a:prstGeom prst="rect">
+                      <a:avLst/>
+                    </a:prstGeom>
+                  </pic:spPr>
+                </pic:pic>
+              </a:graphicData>
+            </a:graphic>
+          </wp:inline>
+        </w:drawing>
+      </w:r>
+    </w:p>
+    <w:p>
+      <w:r>
+        <w:rPr>
+          <w:sz w:val="32"/>
+          <w:szCs w:val="32"/>
+        </w:rPr>
+        <w:t>Top Scores.</w:t>
+      </w:r>
+      <w:r>
+        <w:rPr>
+          <w:sz w:val="32"/>
+          <w:szCs w:val="32"/>
+        </w:rPr>
+        <w:t xml:space="preserve"> </w:t>
+      </w:r>
+      <w:r>
+        <w:t>Top 10 users will be printed in this screen.</w:t>
+      </w:r>
+    </w:p>
+    <w:p>
+      <w:pPr>
+        <w:jc w:val="center"/>
+      </w:pPr>
+      <w:r>
+        <w:rPr>
+          <w:noProof/>
+        </w:rPr>
+        <w:drawing>
+          <wp:inline distT="0" distB="0" distL="0" distR="0" wp14:anchorId="52A320A6" wp14:editId="572871D2">
+            <wp:extent cx="2667000" cy="3898413"/>
+            <wp:effectExtent l="0" t="0" r="0" b="6985"/>
+            <wp:docPr id="30" name="Picture 30"/>
+            <wp:cNvGraphicFramePr>
+              <a:graphicFrameLocks xmlns:a="http://schemas.openxmlformats.org/drawingml/2006/main" noChangeAspect="1"/>
+            </wp:cNvGraphicFramePr>
+            <a:graphic xmlns:a="http://schemas.openxmlformats.org/drawingml/2006/main">
+              <a:graphicData uri="http://schemas.openxmlformats.org/drawingml/2006/picture">
+                <pic:pic xmlns:pic="http://schemas.openxmlformats.org/drawingml/2006/picture">
+                  <pic:nvPicPr>
+                    <pic:cNvPr id="1" name=""/>
+                    <pic:cNvPicPr/>
+                  </pic:nvPicPr>
+                  <pic:blipFill>
+                    <a:blip r:embed="rId19"/>
+                    <a:stretch>
+                      <a:fillRect/>
+                    </a:stretch>
+                  </pic:blipFill>
+                  <pic:spPr>
+                    <a:xfrm>
+                      <a:off x="0" y="0"/>
                       <a:ext cx="2692968" cy="3936371"/>
                     </a:xfrm>
                     <a:prstGeom prst="rect">
@@ -2380,6 +2434,103 @@
     </w:sectPr>
   </w:body>
 </w:document>
+</file>
+
+<file path=word/numbering.xml><?xml version="1.0" encoding="utf-8"?>
+<w:numbering xmlns:wpc="http://schemas.microsoft.com/office/word/2010/wordprocessingCanvas" xmlns:cx="http://schemas.microsoft.com/office/drawing/2014/chartex" xmlns:cx1="http://schemas.microsoft.com/office/drawing/2015/9/8/chartex" xmlns:cx2="http://schemas.microsoft.com/office/drawing/2015/10/21/chartex" xmlns:cx3="http://schemas.microsoft.com/office/drawing/2016/5/9/chartex" xmlns:cx4="http://schemas.microsoft.com/office/drawing/2016/5/10/chartex" xmlns:cx5="http://schemas.microsoft.com/office/drawing/2016/5/11/chartex" xmlns:cx6="http://schemas.microsoft.com/office/drawing/2016/5/12/chartex" xmlns:cx7="http://schemas.microsoft.com/office/drawing/2016/5/13/chartex" xmlns:cx8="http://schemas.microsoft.com/office/drawing/2016/5/14/chartex" xmlns:mc="http://schemas.openxmlformats.org/markup-compatibility/2006" xmlns:aink="http://schemas.microsoft.com/office/drawing/2016/ink" xmlns:am3d="http://schemas.microsoft.com/office/drawing/2017/model3d" xmlns:o="urn:schemas-microsoft-com:office:office" xmlns:r="http://schemas.openxmlformats.org/officeDocument/2006/relationships" xmlns:m="http://schemas.openxmlformats.org/officeDocument/2006/math" xmlns:v="urn:schemas-microsoft-com:vml" xmlns:wp14="http://schemas.microsoft.com/office/word/2010/wordprocessingDrawing" xmlns:wp="http://schemas.openxmlformats.org/drawingml/2006/wordprocessingDrawing" xmlns:w10="urn:schemas-microsoft-com:office:word" xmlns:w="http://schemas.openxmlformats.org/wordprocessingml/2006/main" xmlns:w14="http://schemas.microsoft.com/office/word/2010/wordml" xmlns:w15="http://schemas.microsoft.com/office/word/2012/wordml" xmlns:w16se="http://schemas.microsoft.com/office/word/2015/wordml/symex" xmlns:wpg="http://schemas.microsoft.com/office/word/2010/wordprocessingGroup" xmlns:wpi="http://schemas.microsoft.com/office/word/2010/wordprocessingInk" xmlns:wne="http://schemas.microsoft.com/office/word/2006/wordml" xmlns:wps="http://schemas.microsoft.com/office/word/2010/wordprocessingShape" mc:Ignorable="w14 w15 w16se wp14">
+  <w:abstractNum w:abstractNumId="0" w15:restartNumberingAfterBreak="0">
+    <w:nsid w:val="30FC7457"/>
+    <w:multiLevelType w:val="hybridMultilevel"/>
+    <w:tmpl w:val="C72A16BE"/>
+    <w:lvl w:ilvl="0" w:tplc="0409000F">
+      <w:start w:val="1"/>
+      <w:numFmt w:val="decimal"/>
+      <w:lvlText w:val="%1."/>
+      <w:lvlJc w:val="left"/>
+      <w:pPr>
+        <w:ind w:left="720" w:hanging="360"/>
+      </w:pPr>
+      <w:rPr>
+        <w:rFonts w:hint="default"/>
+      </w:rPr>
+    </w:lvl>
+    <w:lvl w:ilvl="1" w:tplc="04090019" w:tentative="1">
+      <w:start w:val="1"/>
+      <w:numFmt w:val="lowerLetter"/>
+      <w:lvlText w:val="%2."/>
+      <w:lvlJc w:val="left"/>
+      <w:pPr>
+        <w:ind w:left="1440" w:hanging="360"/>
+      </w:pPr>
+    </w:lvl>
+    <w:lvl w:ilvl="2" w:tplc="0409001B" w:tentative="1">
+      <w:start w:val="1"/>
+      <w:numFmt w:val="lowerRoman"/>
+      <w:lvlText w:val="%3."/>
+      <w:lvlJc w:val="right"/>
+      <w:pPr>
+        <w:ind w:left="2160" w:hanging="180"/>
+      </w:pPr>
+    </w:lvl>
+    <w:lvl w:ilvl="3" w:tplc="0409000F" w:tentative="1">
+      <w:start w:val="1"/>
+      <w:numFmt w:val="decimal"/>
+      <w:lvlText w:val="%4."/>
+      <w:lvlJc w:val="left"/>
+      <w:pPr>
+        <w:ind w:left="2880" w:hanging="360"/>
+      </w:pPr>
+    </w:lvl>
+    <w:lvl w:ilvl="4" w:tplc="04090019" w:tentative="1">
+      <w:start w:val="1"/>
+      <w:numFmt w:val="lowerLetter"/>
+      <w:lvlText w:val="%5."/>
+      <w:lvlJc w:val="left"/>
+      <w:pPr>
+        <w:ind w:left="3600" w:hanging="360"/>
+      </w:pPr>
+    </w:lvl>
+    <w:lvl w:ilvl="5" w:tplc="0409001B" w:tentative="1">
+      <w:start w:val="1"/>
+      <w:numFmt w:val="lowerRoman"/>
+      <w:lvlText w:val="%6."/>
+      <w:lvlJc w:val="right"/>
+      <w:pPr>
+        <w:ind w:left="4320" w:hanging="180"/>
+      </w:pPr>
+    </w:lvl>
+    <w:lvl w:ilvl="6" w:tplc="0409000F" w:tentative="1">
+      <w:start w:val="1"/>
+      <w:numFmt w:val="decimal"/>
+      <w:lvlText w:val="%7."/>
+      <w:lvlJc w:val="left"/>
+      <w:pPr>
+        <w:ind w:left="5040" w:hanging="360"/>
+      </w:pPr>
+    </w:lvl>
+    <w:lvl w:ilvl="7" w:tplc="04090019" w:tentative="1">
+      <w:start w:val="1"/>
+      <w:numFmt w:val="lowerLetter"/>
+      <w:lvlText w:val="%8."/>
+      <w:lvlJc w:val="left"/>
+      <w:pPr>
+        <w:ind w:left="5760" w:hanging="360"/>
+      </w:pPr>
+    </w:lvl>
+    <w:lvl w:ilvl="8" w:tplc="0409001B" w:tentative="1">
+      <w:start w:val="1"/>
+      <w:numFmt w:val="lowerRoman"/>
+      <w:lvlText w:val="%9."/>
+      <w:lvlJc w:val="right"/>
+      <w:pPr>
+        <w:ind w:left="6480" w:hanging="180"/>
+      </w:pPr>
+    </w:lvl>
+  </w:abstractNum>
+  <w:num w:numId="1">
+    <w:abstractNumId w:val="0"/>
+  </w:num>
+</w:numbering>
 </file>
 
 <file path=word/styles.xml><?xml version="1.0" encoding="utf-8"?>
@@ -2807,6 +2958,17 @@
     <w:semiHidden/>
     <w:unhideWhenUsed/>
   </w:style>
+  <w:style w:type="paragraph" w:styleId="ListParagraph">
+    <w:name w:val="List Paragraph"/>
+    <w:basedOn w:val="Normal"/>
+    <w:uiPriority w:val="34"/>
+    <w:qFormat/>
+    <w:rsid w:val="00930021"/>
+    <w:pPr>
+      <w:ind w:left="720"/>
+      <w:contextualSpacing/>
+    </w:pPr>
+  </w:style>
 </w:styles>
 </file>
 
@@ -3110,7 +3272,7 @@
 </file>
 
 <file path=customXml/itemProps1.xml><?xml version="1.0" encoding="utf-8"?>
-<ds:datastoreItem xmlns:ds="http://schemas.openxmlformats.org/officeDocument/2006/customXml" ds:itemID="{355B9EA4-2219-443A-83A6-749E0C6454E8}">
+<ds:datastoreItem xmlns:ds="http://schemas.openxmlformats.org/officeDocument/2006/customXml" ds:itemID="{79EB0EFE-9A23-4688-BE0B-CE0CF25204FB}">
   <ds:schemaRefs>
     <ds:schemaRef ds:uri="http://schemas.openxmlformats.org/officeDocument/2006/bibliography"/>
   </ds:schemaRefs>

</xml_diff>